<commit_message>
Added three more acceptance tests and added a bit more to evaluation.
</commit_message>
<xml_diff>
--- a/Acceptance testing.docx
+++ b/Acceptance testing.docx
@@ -15,14 +15,14 @@
     <w:tbl>
       <w:tblPr>
         <w:tblStyle w:val="TableGrid"/>
-        <w:tblW w:w="10075" w:type="dxa"/>
+        <w:tblW w:w="10201" w:type="dxa"/>
         <w:tblLook w:val="04A0" w:firstRow="1" w:lastRow="0" w:firstColumn="1" w:lastColumn="0" w:noHBand="0" w:noVBand="1"/>
       </w:tblPr>
       <w:tblGrid>
         <w:gridCol w:w="2254"/>
         <w:gridCol w:w="1071"/>
-        <w:gridCol w:w="3870"/>
-        <w:gridCol w:w="2880"/>
+        <w:gridCol w:w="3900"/>
+        <w:gridCol w:w="2976"/>
       </w:tblGrid>
       <w:tr>
         <w:tc>
@@ -57,7 +57,7 @@
         </w:tc>
         <w:tc>
           <w:tcPr>
-            <w:tcW w:w="3870" w:type="dxa"/>
+            <w:tcW w:w="3900" w:type="dxa"/>
           </w:tcPr>
           <w:p>
             <w:pPr>
@@ -72,7 +72,7 @@
         </w:tc>
         <w:tc>
           <w:tcPr>
-            <w:tcW w:w="2880" w:type="dxa"/>
+            <w:tcW w:w="2976" w:type="dxa"/>
           </w:tcPr>
           <w:p>
             <w:pPr>
@@ -119,7 +119,7 @@
         </w:tc>
         <w:tc>
           <w:tcPr>
-            <w:tcW w:w="3870" w:type="dxa"/>
+            <w:tcW w:w="3900" w:type="dxa"/>
           </w:tcPr>
           <w:p>
             <w:pPr>
@@ -134,7 +134,7 @@
         </w:tc>
         <w:tc>
           <w:tcPr>
-            <w:tcW w:w="2880" w:type="dxa"/>
+            <w:tcW w:w="2976" w:type="dxa"/>
           </w:tcPr>
           <w:p>
             <w:pPr>
@@ -144,6 +144,130 @@
             </w:pPr>
             <w:r>
               <w:t>Verify that only the correct sensors are displayed on the report table</w:t>
+            </w:r>
+          </w:p>
+        </w:tc>
+      </w:tr>
+      <w:tr>
+        <w:tc>
+          <w:tcPr>
+            <w:tcW w:w="2254" w:type="dxa"/>
+          </w:tcPr>
+          <w:p>
+            <w:pPr>
+              <w:tabs>
+                <w:tab w:val="left" w:pos="3480"/>
+              </w:tabs>
+            </w:pPr>
+            <w:r>
+              <w:t>Interval time is converted to seconds</w:t>
+            </w:r>
+          </w:p>
+        </w:tc>
+        <w:tc>
+          <w:tcPr>
+            <w:tcW w:w="1071" w:type="dxa"/>
+          </w:tcPr>
+          <w:p>
+            <w:pPr>
+              <w:tabs>
+                <w:tab w:val="left" w:pos="3480"/>
+              </w:tabs>
+            </w:pPr>
+            <w:r>
+              <w:t>2.1</w:t>
+            </w:r>
+          </w:p>
+        </w:tc>
+        <w:tc>
+          <w:tcPr>
+            <w:tcW w:w="3900" w:type="dxa"/>
+          </w:tcPr>
+          <w:p>
+            <w:pPr>
+              <w:tabs>
+                <w:tab w:val="left" w:pos="3480"/>
+              </w:tabs>
+            </w:pPr>
+            <w:r>
+              <w:t>When adding a sensor the interval time is set to varying time amounts</w:t>
+            </w:r>
+          </w:p>
+        </w:tc>
+        <w:tc>
+          <w:tcPr>
+            <w:tcW w:w="2976" w:type="dxa"/>
+          </w:tcPr>
+          <w:p>
+            <w:pPr>
+              <w:tabs>
+                <w:tab w:val="left" w:pos="3480"/>
+              </w:tabs>
+            </w:pPr>
+            <w:r>
+              <w:t>Verify the time amounts are converted to seconds correctly</w:t>
+            </w:r>
+          </w:p>
+        </w:tc>
+      </w:tr>
+      <w:tr>
+        <w:tc>
+          <w:tcPr>
+            <w:tcW w:w="2254" w:type="dxa"/>
+          </w:tcPr>
+          <w:p>
+            <w:pPr>
+              <w:tabs>
+                <w:tab w:val="left" w:pos="3480"/>
+              </w:tabs>
+            </w:pPr>
+            <w:r>
+              <w:t>Sensor collects data on interval</w:t>
+            </w:r>
+          </w:p>
+        </w:tc>
+        <w:tc>
+          <w:tcPr>
+            <w:tcW w:w="1071" w:type="dxa"/>
+          </w:tcPr>
+          <w:p>
+            <w:pPr>
+              <w:tabs>
+                <w:tab w:val="left" w:pos="3480"/>
+              </w:tabs>
+            </w:pPr>
+            <w:r>
+              <w:t>2.2</w:t>
+            </w:r>
+          </w:p>
+        </w:tc>
+        <w:tc>
+          <w:tcPr>
+            <w:tcW w:w="3900" w:type="dxa"/>
+          </w:tcPr>
+          <w:p>
+            <w:pPr>
+              <w:tabs>
+                <w:tab w:val="left" w:pos="3480"/>
+              </w:tabs>
+            </w:pPr>
+            <w:r>
+              <w:t>When the time reaches the sensor interval data is collected</w:t>
+            </w:r>
+          </w:p>
+        </w:tc>
+        <w:tc>
+          <w:tcPr>
+            <w:tcW w:w="2976" w:type="dxa"/>
+          </w:tcPr>
+          <w:p>
+            <w:pPr>
+              <w:tabs>
+                <w:tab w:val="left" w:pos="3480"/>
+              </w:tabs>
+            </w:pPr>
+            <w:r>
+              <w:t>Verify data was collected when the time reaches the sensor interval</w:t>
             </w:r>
           </w:p>
         </w:tc>
@@ -175,13 +299,13 @@
               </w:tabs>
             </w:pPr>
             <w:r>
-              <w:t>2.1</w:t>
+              <w:t>3.1</w:t>
             </w:r>
           </w:p>
         </w:tc>
         <w:tc>
           <w:tcPr>
-            <w:tcW w:w="3870" w:type="dxa"/>
+            <w:tcW w:w="3900" w:type="dxa"/>
           </w:tcPr>
           <w:p>
             <w:pPr>
@@ -189,11 +313,14 @@
                 <w:tab w:val="left" w:pos="3480"/>
               </w:tabs>
             </w:pPr>
+            <w:r>
+              <w:t>When a sensor data reading is above the threshold the Actuator turns on.</w:t>
+            </w:r>
           </w:p>
         </w:tc>
         <w:tc>
           <w:tcPr>
-            <w:tcW w:w="2880" w:type="dxa"/>
+            <w:tcW w:w="2976" w:type="dxa"/>
           </w:tcPr>
           <w:p>
             <w:pPr>
@@ -201,6 +328,9 @@
                 <w:tab w:val="left" w:pos="3480"/>
               </w:tabs>
             </w:pPr>
+            <w:r>
+              <w:t xml:space="preserve">Verify that the Actuator turns on when above </w:t>
+            </w:r>
           </w:p>
         </w:tc>
       </w:tr>
@@ -231,39 +361,13 @@
               </w:tabs>
             </w:pPr>
             <w:r>
-              <w:t>2.2</w:t>
+              <w:t>3.2</w:t>
             </w:r>
           </w:p>
         </w:tc>
         <w:tc>
           <w:tcPr>
-            <w:tcW w:w="3870" w:type="dxa"/>
-          </w:tcPr>
-          <w:p>
-            <w:pPr>
-              <w:tabs>
-                <w:tab w:val="left" w:pos="3480"/>
-              </w:tabs>
-            </w:pPr>
-          </w:p>
-        </w:tc>
-        <w:tc>
-          <w:tcPr>
-            <w:tcW w:w="2880" w:type="dxa"/>
-          </w:tcPr>
-          <w:p>
-            <w:pPr>
-              <w:tabs>
-                <w:tab w:val="left" w:pos="3480"/>
-              </w:tabs>
-            </w:pPr>
-          </w:p>
-        </w:tc>
-      </w:tr>
-      <w:tr>
-        <w:tc>
-          <w:tcPr>
-            <w:tcW w:w="2254" w:type="dxa"/>
+            <w:tcW w:w="3900" w:type="dxa"/>
           </w:tcPr>
           <w:p>
             <w:pPr>
@@ -272,13 +376,22 @@
               </w:tabs>
             </w:pPr>
             <w:r>
-              <w:t>Sensor collects data on interval</w:t>
+              <w:t xml:space="preserve">When a sensor data reading is </w:t>
+            </w:r>
+            <w:r>
+              <w:t>below</w:t>
+            </w:r>
+            <w:r>
+              <w:t xml:space="preserve"> the threshold the Actuator </w:t>
+            </w:r>
+            <w:r>
+              <w:t>turns off.</w:t>
             </w:r>
           </w:p>
         </w:tc>
         <w:tc>
           <w:tcPr>
-            <w:tcW w:w="1071" w:type="dxa"/>
+            <w:tcW w:w="2976" w:type="dxa"/>
           </w:tcPr>
           <w:p>
             <w:pPr>
@@ -287,212 +400,11 @@
               </w:tabs>
             </w:pPr>
             <w:r>
-              <w:t>3.1</w:t>
+              <w:t xml:space="preserve">Verify that the Actuator turns </w:t>
             </w:r>
-          </w:p>
-        </w:tc>
-        <w:tc>
-          <w:tcPr>
-            <w:tcW w:w="3870" w:type="dxa"/>
-          </w:tcPr>
-          <w:p>
-            <w:pPr>
-              <w:tabs>
-                <w:tab w:val="left" w:pos="3480"/>
-              </w:tabs>
-            </w:pPr>
-          </w:p>
-        </w:tc>
-        <w:tc>
-          <w:tcPr>
-            <w:tcW w:w="2880" w:type="dxa"/>
-          </w:tcPr>
-          <w:p>
-            <w:pPr>
-              <w:tabs>
-                <w:tab w:val="left" w:pos="3480"/>
-              </w:tabs>
-            </w:pPr>
-          </w:p>
-        </w:tc>
-      </w:tr>
-      <w:tr>
-        <w:tc>
-          <w:tcPr>
-            <w:tcW w:w="2254" w:type="dxa"/>
-          </w:tcPr>
-          <w:p>
-            <w:pPr>
-              <w:tabs>
-                <w:tab w:val="left" w:pos="3480"/>
-              </w:tabs>
-            </w:pPr>
-            <w:proofErr w:type="spellStart"/>
             <w:r>
-              <w:t>FieldStation</w:t>
+              <w:t>off when below the threshold</w:t>
             </w:r>
-            <w:proofErr w:type="spellEnd"/>
-            <w:r>
-              <w:t xml:space="preserve"> uploads data to server when on</w:t>
-            </w:r>
-          </w:p>
-        </w:tc>
-        <w:tc>
-          <w:tcPr>
-            <w:tcW w:w="1071" w:type="dxa"/>
-          </w:tcPr>
-          <w:p>
-            <w:pPr>
-              <w:tabs>
-                <w:tab w:val="left" w:pos="3480"/>
-              </w:tabs>
-            </w:pPr>
-            <w:r>
-              <w:t>4.1</w:t>
-            </w:r>
-          </w:p>
-        </w:tc>
-        <w:tc>
-          <w:tcPr>
-            <w:tcW w:w="3870" w:type="dxa"/>
-          </w:tcPr>
-          <w:p>
-            <w:pPr>
-              <w:tabs>
-                <w:tab w:val="left" w:pos="3480"/>
-              </w:tabs>
-            </w:pPr>
-            <w:bookmarkStart w:id="0" w:name="_GoBack"/>
-            <w:bookmarkEnd w:id="0"/>
-          </w:p>
-        </w:tc>
-        <w:tc>
-          <w:tcPr>
-            <w:tcW w:w="2880" w:type="dxa"/>
-          </w:tcPr>
-          <w:p>
-            <w:pPr>
-              <w:tabs>
-                <w:tab w:val="left" w:pos="3480"/>
-              </w:tabs>
-            </w:pPr>
-          </w:p>
-        </w:tc>
-      </w:tr>
-      <w:tr>
-        <w:tc>
-          <w:tcPr>
-            <w:tcW w:w="2254" w:type="dxa"/>
-          </w:tcPr>
-          <w:p>
-            <w:pPr>
-              <w:tabs>
-                <w:tab w:val="left" w:pos="3480"/>
-              </w:tabs>
-            </w:pPr>
-            <w:proofErr w:type="spellStart"/>
-            <w:r>
-              <w:t>FieldStation</w:t>
-            </w:r>
-            <w:proofErr w:type="spellEnd"/>
-            <w:r>
-              <w:t xml:space="preserve"> saves to buffer when server is off</w:t>
-            </w:r>
-          </w:p>
-        </w:tc>
-        <w:tc>
-          <w:tcPr>
-            <w:tcW w:w="1071" w:type="dxa"/>
-          </w:tcPr>
-          <w:p>
-            <w:pPr>
-              <w:tabs>
-                <w:tab w:val="left" w:pos="3480"/>
-              </w:tabs>
-            </w:pPr>
-            <w:r>
-              <w:t>4.2</w:t>
-            </w:r>
-          </w:p>
-        </w:tc>
-        <w:tc>
-          <w:tcPr>
-            <w:tcW w:w="3870" w:type="dxa"/>
-          </w:tcPr>
-          <w:p>
-            <w:pPr>
-              <w:tabs>
-                <w:tab w:val="left" w:pos="3480"/>
-              </w:tabs>
-            </w:pPr>
-          </w:p>
-        </w:tc>
-        <w:tc>
-          <w:tcPr>
-            <w:tcW w:w="2880" w:type="dxa"/>
-          </w:tcPr>
-          <w:p>
-            <w:pPr>
-              <w:tabs>
-                <w:tab w:val="left" w:pos="3480"/>
-              </w:tabs>
-            </w:pPr>
-          </w:p>
-        </w:tc>
-      </w:tr>
-      <w:tr>
-        <w:tc>
-          <w:tcPr>
-            <w:tcW w:w="2254" w:type="dxa"/>
-          </w:tcPr>
-          <w:p>
-            <w:pPr>
-              <w:tabs>
-                <w:tab w:val="left" w:pos="3480"/>
-              </w:tabs>
-            </w:pPr>
-            <w:r>
-              <w:t>Buffer is uploaded when server is on</w:t>
-            </w:r>
-          </w:p>
-        </w:tc>
-        <w:tc>
-          <w:tcPr>
-            <w:tcW w:w="1071" w:type="dxa"/>
-          </w:tcPr>
-          <w:p>
-            <w:pPr>
-              <w:tabs>
-                <w:tab w:val="left" w:pos="3480"/>
-              </w:tabs>
-            </w:pPr>
-            <w:r>
-              <w:t>4.3</w:t>
-            </w:r>
-          </w:p>
-        </w:tc>
-        <w:tc>
-          <w:tcPr>
-            <w:tcW w:w="3870" w:type="dxa"/>
-          </w:tcPr>
-          <w:p>
-            <w:pPr>
-              <w:tabs>
-                <w:tab w:val="left" w:pos="3480"/>
-              </w:tabs>
-            </w:pPr>
-          </w:p>
-        </w:tc>
-        <w:tc>
-          <w:tcPr>
-            <w:tcW w:w="2880" w:type="dxa"/>
-          </w:tcPr>
-          <w:p>
-            <w:pPr>
-              <w:tabs>
-                <w:tab w:val="left" w:pos="3480"/>
-              </w:tabs>
-            </w:pPr>
           </w:p>
         </w:tc>
       </w:tr>
@@ -510,13 +422,6 @@
           <w:tab w:val="left" w:pos="3480"/>
         </w:tabs>
       </w:pPr>
-    </w:p>
-    <w:p>
-      <w:pPr>
-        <w:tabs>
-          <w:tab w:val="left" w:pos="3480"/>
-        </w:tabs>
-      </w:pPr>
       <w:r>
         <w:rPr>
           <w:b/>
@@ -710,22 +615,33 @@
         </w:tabs>
       </w:pPr>
       <w:r>
-        <w:t>Test 3</w:t>
+        <w:t xml:space="preserve">Test 3: Operand 1:  </w:t>
+      </w:r>
+      <w:r>
+        <w:t xml:space="preserve">Sensor 3 </w:t>
+      </w:r>
+      <w:r>
+        <w:t>“Soil Temperature”;</w:t>
+      </w:r>
+    </w:p>
+    <w:p>
+      <w:pPr>
+        <w:tabs>
+          <w:tab w:val="left" w:pos="3450"/>
+          <w:tab w:val="left" w:pos="3480"/>
+        </w:tabs>
+      </w:pPr>
+      <w:r>
+        <w:t>Test 4</w:t>
       </w:r>
       <w:r>
         <w:t xml:space="preserve">: Operand 1:  </w:t>
       </w:r>
       <w:r>
-        <w:t xml:space="preserve">Sensor 3 </w:t>
-      </w:r>
-      <w:r>
-        <w:t>“</w:t>
-      </w:r>
-      <w:r>
-        <w:t>Soil Temperature</w:t>
-      </w:r>
-      <w:r>
-        <w:t>”;</w:t>
+        <w:t xml:space="preserve">Sensor 4 </w:t>
+      </w:r>
+      <w:r>
+        <w:t>“Air Temperature”;</w:t>
       </w:r>
     </w:p>
     <w:p>
@@ -736,22 +652,295 @@
         </w:tabs>
       </w:pPr>
       <w:r>
-        <w:t>Test 4</w:t>
+        <w:t>Test 5</w:t>
       </w:r>
       <w:r>
         <w:t xml:space="preserve">: Operand 1:  </w:t>
       </w:r>
       <w:r>
-        <w:t xml:space="preserve">Sensor 4 </w:t>
-      </w:r>
-      <w:r>
-        <w:t>“</w:t>
-      </w:r>
-      <w:r>
-        <w:t>Air Temperature</w:t>
-      </w:r>
-      <w:r>
-        <w:t>”;</w:t>
+        <w:t xml:space="preserve">Sensor 5 </w:t>
+      </w:r>
+      <w:r>
+        <w:t>“Soil Acidity”;</w:t>
+      </w:r>
+    </w:p>
+    <w:p>
+      <w:pPr>
+        <w:tabs>
+          <w:tab w:val="left" w:pos="3480"/>
+        </w:tabs>
+      </w:pPr>
+      <w:r>
+        <w:rPr>
+          <w:b/>
+          <w:bCs/>
+        </w:rPr>
+        <w:t>Expected Output:</w:t>
+      </w:r>
+    </w:p>
+    <w:p>
+      <w:pPr>
+        <w:tabs>
+          <w:tab w:val="left" w:pos="3480"/>
+        </w:tabs>
+      </w:pPr>
+      <w:r>
+        <w:t xml:space="preserve">Test 1: </w:t>
+      </w:r>
+      <w:r>
+        <w:t>Only Sensor 1 is displayed</w:t>
+      </w:r>
+    </w:p>
+    <w:p>
+      <w:pPr>
+        <w:tabs>
+          <w:tab w:val="left" w:pos="3480"/>
+        </w:tabs>
+      </w:pPr>
+      <w:r>
+        <w:t xml:space="preserve">Test 2: </w:t>
+      </w:r>
+      <w:r>
+        <w:t>Only Sensor 2 is displayed</w:t>
+      </w:r>
+    </w:p>
+    <w:p>
+      <w:pPr>
+        <w:tabs>
+          <w:tab w:val="left" w:pos="3480"/>
+        </w:tabs>
+      </w:pPr>
+      <w:r>
+        <w:t>Test 3: Only Sensor 3 is displayed</w:t>
+      </w:r>
+    </w:p>
+    <w:p>
+      <w:pPr>
+        <w:tabs>
+          <w:tab w:val="left" w:pos="3480"/>
+        </w:tabs>
+      </w:pPr>
+      <w:r>
+        <w:t>Test 4: Only Sensor 4 is displayed</w:t>
+      </w:r>
+    </w:p>
+    <w:p>
+      <w:pPr>
+        <w:tabs>
+          <w:tab w:val="left" w:pos="3480"/>
+        </w:tabs>
+      </w:pPr>
+      <w:r>
+        <w:t>Test 5: Only Sensor 5 is displayed</w:t>
+      </w:r>
+    </w:p>
+    <w:p>
+      <w:pPr>
+        <w:tabs>
+          <w:tab w:val="left" w:pos="3480"/>
+        </w:tabs>
+      </w:pPr>
+    </w:p>
+    <w:p>
+      <w:pPr>
+        <w:tabs>
+          <w:tab w:val="left" w:pos="3480"/>
+        </w:tabs>
+      </w:pPr>
+      <w:r>
+        <w:rPr>
+          <w:b/>
+          <w:bCs/>
+        </w:rPr>
+        <w:lastRenderedPageBreak/>
+        <w:t>Test Case ID:</w:t>
+      </w:r>
+      <w:r>
+        <w:t xml:space="preserve"> </w:t>
+      </w:r>
+      <w:r>
+        <w:t>2</w:t>
+      </w:r>
+      <w:r>
+        <w:t>.1 (</w:t>
+      </w:r>
+      <w:r>
+        <w:t>Interval time is converted to seconds</w:t>
+      </w:r>
+      <w:r>
+        <w:t>)</w:t>
+      </w:r>
+    </w:p>
+    <w:p>
+      <w:pPr>
+        <w:tabs>
+          <w:tab w:val="left" w:pos="3480"/>
+        </w:tabs>
+      </w:pPr>
+      <w:r>
+        <w:rPr>
+          <w:b/>
+          <w:bCs/>
+        </w:rPr>
+        <w:t>Testing Conditions:</w:t>
+      </w:r>
+      <w:r>
+        <w:t xml:space="preserve"> </w:t>
+      </w:r>
+      <w:r>
+        <w:t>A FieldStation is set up ready for a sensor.</w:t>
+      </w:r>
+    </w:p>
+    <w:p>
+      <w:pPr>
+        <w:tabs>
+          <w:tab w:val="left" w:pos="3480"/>
+        </w:tabs>
+      </w:pPr>
+      <w:r>
+        <w:rPr>
+          <w:b/>
+          <w:bCs/>
+        </w:rPr>
+        <w:t>Expected Result:</w:t>
+      </w:r>
+      <w:r>
+        <w:t xml:space="preserve"> </w:t>
+      </w:r>
+      <w:r>
+        <w:t>The Days, Hours, Minutes and Second are converted into seconds</w:t>
+      </w:r>
+    </w:p>
+    <w:p>
+      <w:pPr>
+        <w:tabs>
+          <w:tab w:val="left" w:pos="3480"/>
+        </w:tabs>
+      </w:pPr>
+      <w:r>
+        <w:rPr>
+          <w:b/>
+          <w:bCs/>
+        </w:rPr>
+        <w:t>Evaluation Strategy:</w:t>
+      </w:r>
+      <w:r>
+        <w:t xml:space="preserve"> </w:t>
+      </w:r>
+      <w:r>
+        <w:t>Check the interval value is correct in seconds.</w:t>
+      </w:r>
+    </w:p>
+    <w:p>
+      <w:pPr>
+        <w:tabs>
+          <w:tab w:val="left" w:pos="3480"/>
+        </w:tabs>
+      </w:pPr>
+      <w:r>
+        <w:rPr>
+          <w:b/>
+          <w:bCs/>
+        </w:rPr>
+        <w:t>Completeness Criteria:</w:t>
+      </w:r>
+      <w:r>
+        <w:t xml:space="preserve"> Test a range of different times, e.g. a mixture of days, hours and minutes.</w:t>
+      </w:r>
+    </w:p>
+    <w:p>
+      <w:pPr>
+        <w:tabs>
+          <w:tab w:val="left" w:pos="3480"/>
+        </w:tabs>
+      </w:pPr>
+      <w:r>
+        <w:rPr>
+          <w:b/>
+          <w:bCs/>
+        </w:rPr>
+        <w:t>Test Case ID:</w:t>
+      </w:r>
+      <w:r>
+        <w:t xml:space="preserve"> </w:t>
+      </w:r>
+      <w:r>
+        <w:t>2</w:t>
+      </w:r>
+      <w:r>
+        <w:t>.1</w:t>
+      </w:r>
+    </w:p>
+    <w:p>
+      <w:pPr>
+        <w:tabs>
+          <w:tab w:val="left" w:pos="3480"/>
+        </w:tabs>
+      </w:pPr>
+      <w:r>
+        <w:rPr>
+          <w:b/>
+          <w:bCs/>
+        </w:rPr>
+        <w:t>Test Setup:</w:t>
+      </w:r>
+      <w:r>
+        <w:t xml:space="preserve"> Delete the sensor between each test</w:t>
+      </w:r>
+    </w:p>
+    <w:p>
+      <w:pPr>
+        <w:tabs>
+          <w:tab w:val="left" w:pos="3480"/>
+        </w:tabs>
+      </w:pPr>
+      <w:r>
+        <w:rPr>
+          <w:b/>
+          <w:bCs/>
+        </w:rPr>
+        <w:t>Test Data:</w:t>
+      </w:r>
+    </w:p>
+    <w:p>
+      <w:pPr>
+        <w:tabs>
+          <w:tab w:val="left" w:pos="3480"/>
+        </w:tabs>
+      </w:pPr>
+      <w:r>
+        <w:t xml:space="preserve">Test 1: Operand 1:  </w:t>
+      </w:r>
+      <w:r>
+        <w:t xml:space="preserve">1 day, 0 hours, 0 minutes, 0 seconds </w:t>
+      </w:r>
+      <w:r>
+        <w:t xml:space="preserve">; </w:t>
+      </w:r>
+    </w:p>
+    <w:p>
+      <w:pPr>
+        <w:tabs>
+          <w:tab w:val="left" w:pos="3480"/>
+        </w:tabs>
+      </w:pPr>
+      <w:r>
+        <w:t xml:space="preserve">Test 2: Operand 1: </w:t>
+      </w:r>
+      <w:r>
+        <w:t xml:space="preserve"> </w:t>
+      </w:r>
+      <w:r>
+        <w:t>25 day, 21 hours, 30</w:t>
+      </w:r>
+      <w:r>
+        <w:t xml:space="preserve"> minutes</w:t>
+      </w:r>
+      <w:r>
+        <w:t>, 30</w:t>
+      </w:r>
+      <w:r>
+        <w:t xml:space="preserve"> seconds ; </w:t>
       </w:r>
     </w:p>
     <w:p>
@@ -762,27 +951,60 @@
         </w:tabs>
       </w:pPr>
       <w:r>
-        <w:t>Test 5</w:t>
-      </w:r>
-      <w:r>
-        <w:t xml:space="preserve">: Operand 1:  </w:t>
-      </w:r>
-      <w:r>
-        <w:t xml:space="preserve">Sensor 5 </w:t>
-      </w:r>
-      <w:r>
-        <w:t>“</w:t>
-      </w:r>
-      <w:r>
-        <w:t>Soil Acidity</w:t>
-      </w:r>
-      <w:r>
-        <w:t>”;</w:t>
-      </w:r>
-    </w:p>
-    <w:p>
-      <w:pPr>
-        <w:tabs>
+        <w:t xml:space="preserve">Test 3: Operand 1:  </w:t>
+      </w:r>
+      <w:r>
+        <w:t>13 day, 13 hours, 13</w:t>
+      </w:r>
+      <w:r>
+        <w:t xml:space="preserve"> minutes</w:t>
+      </w:r>
+      <w:r>
+        <w:t>, 13</w:t>
+      </w:r>
+      <w:r>
+        <w:t xml:space="preserve"> seconds ;</w:t>
+      </w:r>
+    </w:p>
+    <w:p>
+      <w:pPr>
+        <w:tabs>
+          <w:tab w:val="left" w:pos="3450"/>
+          <w:tab w:val="left" w:pos="3480"/>
+        </w:tabs>
+      </w:pPr>
+      <w:r>
+        <w:t xml:space="preserve">Test 4: Operand 1:  </w:t>
+      </w:r>
+      <w:r>
+        <w:t>0</w:t>
+      </w:r>
+      <w:r>
+        <w:t xml:space="preserve"> day, </w:t>
+      </w:r>
+      <w:r>
+        <w:t>0</w:t>
+      </w:r>
+      <w:r>
+        <w:t xml:space="preserve"> hours, </w:t>
+      </w:r>
+      <w:r>
+        <w:t>0</w:t>
+      </w:r>
+      <w:r>
+        <w:t xml:space="preserve"> minutes, </w:t>
+      </w:r>
+      <w:r>
+        <w:t>0</w:t>
+      </w:r>
+      <w:r>
+        <w:t xml:space="preserve"> seconds ;</w:t>
+      </w:r>
+    </w:p>
+    <w:p>
+      <w:pPr>
+        <w:tabs>
+          <w:tab w:val="left" w:pos="3450"/>
           <w:tab w:val="left" w:pos="3480"/>
         </w:tabs>
       </w:pPr>
@@ -804,7 +1026,10 @@
         <w:t xml:space="preserve">Test 1: </w:t>
       </w:r>
       <w:r>
-        <w:t>Only Sensor 1 is displayed</w:t>
+        <w:t>86400</w:t>
+      </w:r>
+      <w:r>
+        <w:t xml:space="preserve"> seconds is displayed</w:t>
       </w:r>
     </w:p>
     <w:p>
@@ -817,73 +1042,864 @@
         <w:t xml:space="preserve">Test 2: </w:t>
       </w:r>
       <w:r>
-        <w:t>Only Sensor 2 is displayed</w:t>
-      </w:r>
-    </w:p>
-    <w:p>
-      <w:pPr>
-        <w:tabs>
-          <w:tab w:val="left" w:pos="3480"/>
-        </w:tabs>
-      </w:pPr>
-      <w:r>
+        <w:t>2237430</w:t>
+      </w:r>
+      <w:r>
+        <w:t xml:space="preserve"> seconds is displayed</w:t>
+      </w:r>
+    </w:p>
+    <w:p>
+      <w:pPr>
+        <w:tabs>
+          <w:tab w:val="left" w:pos="3480"/>
+        </w:tabs>
+      </w:pPr>
+      <w:r>
+        <w:t xml:space="preserve">Test 3: </w:t>
+      </w:r>
+      <w:r>
+        <w:t>1170013</w:t>
+      </w:r>
+      <w:r>
+        <w:t xml:space="preserve"> seconds is displayed</w:t>
+      </w:r>
+    </w:p>
+    <w:p>
+      <w:pPr>
+        <w:tabs>
+          <w:tab w:val="left" w:pos="3480"/>
+        </w:tabs>
+      </w:pPr>
+      <w:r>
+        <w:t xml:space="preserve">Test 4: </w:t>
+      </w:r>
+      <w:r>
+        <w:t>Sensor cannot be created with 0 second interval.</w:t>
+      </w:r>
+    </w:p>
+    <w:p>
+      <w:pPr>
+        <w:tabs>
+          <w:tab w:val="left" w:pos="3480"/>
+        </w:tabs>
+      </w:pPr>
+      <w:r>
+        <w:rPr>
+          <w:b/>
+          <w:bCs/>
+        </w:rPr>
+        <w:t>Test Case ID:</w:t>
+      </w:r>
+      <w:r>
+        <w:t xml:space="preserve"> </w:t>
+      </w:r>
+      <w:r>
+        <w:t>2</w:t>
+      </w:r>
+      <w:r>
+        <w:t>.1 (</w:t>
+      </w:r>
+      <w:r>
+        <w:t>Interval time is converted to seconds</w:t>
+      </w:r>
+      <w:r>
+        <w:t>)</w:t>
+      </w:r>
+    </w:p>
+    <w:p>
+      <w:pPr>
+        <w:tabs>
+          <w:tab w:val="left" w:pos="3480"/>
+        </w:tabs>
+      </w:pPr>
+      <w:r>
+        <w:rPr>
+          <w:b/>
+          <w:bCs/>
+        </w:rPr>
+        <w:t>Testing Conditions:</w:t>
+      </w:r>
+      <w:r>
+        <w:t xml:space="preserve"> </w:t>
+      </w:r>
+      <w:r>
+        <w:t>A FieldStation is set up ready for a sensor.</w:t>
+      </w:r>
+    </w:p>
+    <w:p>
+      <w:pPr>
+        <w:tabs>
+          <w:tab w:val="left" w:pos="3480"/>
+        </w:tabs>
+      </w:pPr>
+      <w:r>
+        <w:rPr>
+          <w:b/>
+          <w:bCs/>
+        </w:rPr>
+        <w:t>Expected Result:</w:t>
+      </w:r>
+      <w:r>
+        <w:t xml:space="preserve"> </w:t>
+      </w:r>
+      <w:r>
+        <w:t>The Days, Hours, Minutes and Second are converted into seconds</w:t>
+      </w:r>
+    </w:p>
+    <w:p>
+      <w:pPr>
+        <w:tabs>
+          <w:tab w:val="left" w:pos="3480"/>
+        </w:tabs>
+      </w:pPr>
+      <w:r>
+        <w:rPr>
+          <w:b/>
+          <w:bCs/>
+        </w:rPr>
+        <w:t>Evaluation Strategy:</w:t>
+      </w:r>
+      <w:r>
+        <w:t xml:space="preserve"> </w:t>
+      </w:r>
+      <w:r>
+        <w:t>Check the interval value is correct in seconds.</w:t>
+      </w:r>
+    </w:p>
+    <w:p>
+      <w:pPr>
+        <w:tabs>
+          <w:tab w:val="left" w:pos="3480"/>
+        </w:tabs>
+      </w:pPr>
+      <w:r>
+        <w:rPr>
+          <w:b/>
+          <w:bCs/>
+        </w:rPr>
+        <w:t>Completeness Criteria:</w:t>
+      </w:r>
+      <w:r>
+        <w:t xml:space="preserve"> Test a range of different times, e.g. a mixture of days, hours and minutes.</w:t>
+      </w:r>
+    </w:p>
+    <w:p>
+      <w:pPr>
+        <w:tabs>
+          <w:tab w:val="left" w:pos="3480"/>
+        </w:tabs>
+      </w:pPr>
+    </w:p>
+    <w:p>
+      <w:pPr>
+        <w:tabs>
+          <w:tab w:val="left" w:pos="3480"/>
+        </w:tabs>
+      </w:pPr>
+    </w:p>
+    <w:p>
+      <w:pPr>
+        <w:tabs>
+          <w:tab w:val="left" w:pos="3480"/>
+        </w:tabs>
+      </w:pPr>
+    </w:p>
+    <w:p>
+      <w:pPr>
+        <w:tabs>
+          <w:tab w:val="left" w:pos="3480"/>
+        </w:tabs>
+      </w:pPr>
+    </w:p>
+    <w:p>
+      <w:pPr>
+        <w:tabs>
+          <w:tab w:val="left" w:pos="3480"/>
+        </w:tabs>
+      </w:pPr>
+    </w:p>
+    <w:p>
+      <w:pPr>
+        <w:tabs>
+          <w:tab w:val="left" w:pos="3480"/>
+        </w:tabs>
+      </w:pPr>
+    </w:p>
+    <w:p>
+      <w:pPr>
+        <w:tabs>
+          <w:tab w:val="left" w:pos="3480"/>
+        </w:tabs>
+      </w:pPr>
+    </w:p>
+    <w:p>
+      <w:pPr>
+        <w:tabs>
+          <w:tab w:val="left" w:pos="3480"/>
+        </w:tabs>
+      </w:pPr>
+    </w:p>
+    <w:p>
+      <w:pPr>
+        <w:tabs>
+          <w:tab w:val="left" w:pos="3480"/>
+        </w:tabs>
+      </w:pPr>
+    </w:p>
+    <w:p>
+      <w:pPr>
+        <w:tabs>
+          <w:tab w:val="left" w:pos="3480"/>
+        </w:tabs>
+      </w:pPr>
+      <w:r>
+        <w:rPr>
+          <w:b/>
+          <w:bCs/>
+        </w:rPr>
         <w:lastRenderedPageBreak/>
-        <w:t>Test 3</w:t>
-      </w:r>
-      <w:r>
-        <w:t xml:space="preserve">: </w:t>
-      </w:r>
-      <w:r>
-        <w:t>Only Sensor 3</w:t>
-      </w:r>
-      <w:r>
-        <w:t xml:space="preserve"> is displayed</w:t>
-      </w:r>
-    </w:p>
-    <w:p>
-      <w:pPr>
-        <w:tabs>
-          <w:tab w:val="left" w:pos="3480"/>
-        </w:tabs>
-      </w:pPr>
-      <w:r>
-        <w:t>Test 4</w:t>
-      </w:r>
-      <w:r>
-        <w:t xml:space="preserve">: </w:t>
-      </w:r>
-      <w:r>
-        <w:t>Only Sensor 4</w:t>
-      </w:r>
-      <w:r>
-        <w:t xml:space="preserve"> is displayed</w:t>
-      </w:r>
-    </w:p>
-    <w:p>
-      <w:pPr>
-        <w:tabs>
-          <w:tab w:val="left" w:pos="3480"/>
-        </w:tabs>
-      </w:pPr>
-      <w:r>
-        <w:t>Test 5</w:t>
-      </w:r>
-      <w:r>
-        <w:t xml:space="preserve">: </w:t>
-      </w:r>
-      <w:r>
-        <w:t>Only Sensor 5</w:t>
-      </w:r>
-      <w:r>
-        <w:t xml:space="preserve"> is displayed</w:t>
-      </w:r>
-    </w:p>
-    <w:p>
-      <w:pPr>
-        <w:tabs>
-          <w:tab w:val="left" w:pos="3480"/>
-        </w:tabs>
-      </w:pPr>
+        <w:t>Test Case ID:</w:t>
+      </w:r>
+      <w:r>
+        <w:t xml:space="preserve"> </w:t>
+      </w:r>
+      <w:r>
+        <w:t>2</w:t>
+      </w:r>
+      <w:r>
+        <w:t>.2</w:t>
+      </w:r>
+      <w:r>
+        <w:t xml:space="preserve"> </w:t>
+      </w:r>
+      <w:r>
+        <w:t>(</w:t>
+      </w:r>
+      <w:r>
+        <w:t>Sensor collects data on interval</w:t>
+      </w:r>
+      <w:r>
+        <w:t>)</w:t>
+      </w:r>
+    </w:p>
+    <w:p>
+      <w:pPr>
+        <w:tabs>
+          <w:tab w:val="left" w:pos="3480"/>
+        </w:tabs>
+      </w:pPr>
+      <w:r>
+        <w:rPr>
+          <w:b/>
+          <w:bCs/>
+        </w:rPr>
+        <w:t>Testing Conditions:</w:t>
+      </w:r>
+      <w:r>
+        <w:t xml:space="preserve"> </w:t>
+      </w:r>
+      <w:r>
+        <w:t>A sensor is set up with adequate interval.</w:t>
+      </w:r>
+    </w:p>
+    <w:p>
+      <w:pPr>
+        <w:tabs>
+          <w:tab w:val="left" w:pos="3480"/>
+        </w:tabs>
+      </w:pPr>
+      <w:r>
+        <w:rPr>
+          <w:b/>
+          <w:bCs/>
+        </w:rPr>
+        <w:t>Expected Result:</w:t>
+      </w:r>
+      <w:r>
+        <w:t xml:space="preserve"> </w:t>
+      </w:r>
+      <w:r>
+        <w:t>When the current time reaches the interval time data is collected.</w:t>
+      </w:r>
+    </w:p>
+    <w:p>
+      <w:pPr>
+        <w:tabs>
+          <w:tab w:val="left" w:pos="3480"/>
+        </w:tabs>
+      </w:pPr>
+      <w:r>
+        <w:rPr>
+          <w:b/>
+          <w:bCs/>
+        </w:rPr>
+        <w:t>Evaluation Strategy:</w:t>
+      </w:r>
+      <w:r>
+        <w:t xml:space="preserve"> </w:t>
+      </w:r>
+      <w:r>
+        <w:t>Check the data is collected at the correct time.</w:t>
+      </w:r>
+    </w:p>
+    <w:p>
+      <w:pPr>
+        <w:tabs>
+          <w:tab w:val="left" w:pos="3480"/>
+        </w:tabs>
+      </w:pPr>
+      <w:r>
+        <w:rPr>
+          <w:b/>
+          <w:bCs/>
+        </w:rPr>
+        <w:t>Completeness Criteria:</w:t>
+      </w:r>
+      <w:r>
+        <w:t xml:space="preserve"> Test a range of intervals with varying lengths.</w:t>
+      </w:r>
+    </w:p>
+    <w:p>
+      <w:pPr>
+        <w:tabs>
+          <w:tab w:val="left" w:pos="3480"/>
+        </w:tabs>
+      </w:pPr>
+      <w:r>
+        <w:rPr>
+          <w:b/>
+          <w:bCs/>
+        </w:rPr>
+        <w:t>Test Case ID:</w:t>
+      </w:r>
+      <w:r>
+        <w:t xml:space="preserve"> </w:t>
+      </w:r>
+      <w:r>
+        <w:t>2</w:t>
+      </w:r>
+      <w:r>
+        <w:t>.2</w:t>
+      </w:r>
+    </w:p>
+    <w:p>
+      <w:pPr>
+        <w:tabs>
+          <w:tab w:val="left" w:pos="3480"/>
+        </w:tabs>
+      </w:pPr>
+      <w:r>
+        <w:rPr>
+          <w:b/>
+          <w:bCs/>
+        </w:rPr>
+        <w:t>Test Setup:</w:t>
+      </w:r>
+      <w:r>
+        <w:t xml:space="preserve"> </w:t>
+      </w:r>
+      <w:r>
+        <w:t>Create a new sensor with differing interval times.</w:t>
+      </w:r>
+    </w:p>
+    <w:p>
+      <w:pPr>
+        <w:tabs>
+          <w:tab w:val="left" w:pos="3480"/>
+        </w:tabs>
+      </w:pPr>
+      <w:r>
+        <w:rPr>
+          <w:b/>
+          <w:bCs/>
+        </w:rPr>
+        <w:t>Test Data:</w:t>
+      </w:r>
+    </w:p>
+    <w:p>
+      <w:pPr>
+        <w:tabs>
+          <w:tab w:val="left" w:pos="3480"/>
+        </w:tabs>
+      </w:pPr>
+      <w:r>
+        <w:t xml:space="preserve">Test 1: Operand 1:  1 day, 0 hours, 0 minutes, 0 seconds ; </w:t>
+      </w:r>
+    </w:p>
+    <w:p>
+      <w:pPr>
+        <w:tabs>
+          <w:tab w:val="left" w:pos="3480"/>
+        </w:tabs>
+      </w:pPr>
+      <w:r>
+        <w:t xml:space="preserve">Test 2: Operand 1:  </w:t>
+      </w:r>
+      <w:r>
+        <w:t>0</w:t>
+      </w:r>
+      <w:r>
+        <w:t xml:space="preserve"> day, 21 hours, 30 minutes, 30 seconds ; </w:t>
+      </w:r>
+    </w:p>
+    <w:p>
+      <w:pPr>
+        <w:tabs>
+          <w:tab w:val="left" w:pos="3450"/>
+          <w:tab w:val="left" w:pos="3480"/>
+        </w:tabs>
+      </w:pPr>
+      <w:r>
+        <w:t>Test 3: Operand 1:  13 day, 13 hours, 13 minutes, 13 seconds ;</w:t>
+      </w:r>
+    </w:p>
+    <w:p>
+      <w:pPr>
+        <w:tabs>
+          <w:tab w:val="left" w:pos="3450"/>
+          <w:tab w:val="left" w:pos="3480"/>
+        </w:tabs>
+      </w:pPr>
+      <w:r>
+        <w:t xml:space="preserve">Test 4: Operand 1:  0 day, 0 hours, 0 minutes, </w:t>
+      </w:r>
+      <w:r>
+        <w:t>1</w:t>
+      </w:r>
+      <w:r>
+        <w:t xml:space="preserve"> seconds ;</w:t>
+      </w:r>
+    </w:p>
+    <w:p>
+      <w:pPr>
+        <w:tabs>
+          <w:tab w:val="left" w:pos="3450"/>
+          <w:tab w:val="left" w:pos="3480"/>
+        </w:tabs>
+      </w:pPr>
+      <w:r>
+        <w:rPr>
+          <w:b/>
+          <w:bCs/>
+        </w:rPr>
+        <w:t>Expected Output:</w:t>
+      </w:r>
+    </w:p>
+    <w:p>
+      <w:pPr>
+        <w:tabs>
+          <w:tab w:val="left" w:pos="3480"/>
+        </w:tabs>
+      </w:pPr>
+      <w:r>
+        <w:t xml:space="preserve">Test 1: </w:t>
+      </w:r>
+      <w:r>
+        <w:t>Sensor generates a SensorData on the correct second.</w:t>
+      </w:r>
+    </w:p>
+    <w:p>
+      <w:pPr>
+        <w:tabs>
+          <w:tab w:val="left" w:pos="3480"/>
+        </w:tabs>
+      </w:pPr>
+      <w:r>
+        <w:t xml:space="preserve">Test 2: </w:t>
+      </w:r>
+      <w:r>
+        <w:t>Sensor generates a SensorData on the correct second.</w:t>
+      </w:r>
+    </w:p>
+    <w:p>
+      <w:pPr>
+        <w:tabs>
+          <w:tab w:val="left" w:pos="3480"/>
+        </w:tabs>
+      </w:pPr>
+      <w:r>
+        <w:t xml:space="preserve">Test 3: </w:t>
+      </w:r>
+      <w:r>
+        <w:t>Sensor generates a SensorData on the correct second.</w:t>
+      </w:r>
+    </w:p>
+    <w:p>
+      <w:pPr>
+        <w:tabs>
+          <w:tab w:val="left" w:pos="3480"/>
+        </w:tabs>
+      </w:pPr>
+      <w:r>
+        <w:t xml:space="preserve">Test 4: </w:t>
+      </w:r>
+      <w:r>
+        <w:t>Sensor generates a SensorData on the correct second.</w:t>
+      </w:r>
+    </w:p>
+    <w:p>
+      <w:pPr>
+        <w:tabs>
+          <w:tab w:val="left" w:pos="3480"/>
+        </w:tabs>
+      </w:pPr>
+    </w:p>
+    <w:p>
+      <w:pPr>
+        <w:tabs>
+          <w:tab w:val="left" w:pos="3480"/>
+        </w:tabs>
+      </w:pPr>
+    </w:p>
+    <w:p>
+      <w:pPr>
+        <w:tabs>
+          <w:tab w:val="left" w:pos="3480"/>
+        </w:tabs>
+      </w:pPr>
+      <w:r>
+        <w:rPr>
+          <w:b/>
+          <w:bCs/>
+        </w:rPr>
+        <w:t>Test Case ID:</w:t>
+      </w:r>
+      <w:r>
+        <w:t xml:space="preserve"> </w:t>
+      </w:r>
+      <w:r>
+        <w:t>3</w:t>
+      </w:r>
+      <w:r>
+        <w:t>.</w:t>
+      </w:r>
+      <w:r>
+        <w:t>1</w:t>
+      </w:r>
+      <w:r>
+        <w:t xml:space="preserve"> </w:t>
+      </w:r>
+      <w:r>
+        <w:t>(</w:t>
+      </w:r>
+      <w:r>
+        <w:t>Sensor reading above threshold</w:t>
+      </w:r>
+      <w:r>
+        <w:t>)</w:t>
+      </w:r>
+    </w:p>
+    <w:p>
+      <w:pPr>
+        <w:tabs>
+          <w:tab w:val="left" w:pos="3480"/>
+        </w:tabs>
+      </w:pPr>
+      <w:r>
+        <w:rPr>
+          <w:b/>
+          <w:bCs/>
+        </w:rPr>
+        <w:t>Testing Conditions:</w:t>
+      </w:r>
+      <w:r>
+        <w:t xml:space="preserve"> </w:t>
+      </w:r>
+      <w:r>
+        <w:t>A sensor is set up collecting data each interval</w:t>
+      </w:r>
+      <w:r>
+        <w:t>, the sensor has a low threshold</w:t>
+      </w:r>
+    </w:p>
+    <w:p>
+      <w:pPr>
+        <w:tabs>
+          <w:tab w:val="left" w:pos="3480"/>
+        </w:tabs>
+      </w:pPr>
+      <w:r>
+        <w:rPr>
+          <w:b/>
+          <w:bCs/>
+        </w:rPr>
+        <w:t>Expected Result:</w:t>
+      </w:r>
+      <w:r>
+        <w:t xml:space="preserve"> When the collected SensorData reading is above the threshold</w:t>
+      </w:r>
+      <w:r>
+        <w:t xml:space="preserve"> the actuator is turned on.</w:t>
+      </w:r>
+    </w:p>
+    <w:p>
+      <w:pPr>
+        <w:tabs>
+          <w:tab w:val="left" w:pos="3480"/>
+        </w:tabs>
+      </w:pPr>
+      <w:r>
+        <w:rPr>
+          <w:b/>
+          <w:bCs/>
+        </w:rPr>
+        <w:t>Evaluation Strategy:</w:t>
+      </w:r>
+      <w:r>
+        <w:t xml:space="preserve"> </w:t>
+      </w:r>
+      <w:r>
+        <w:t xml:space="preserve">Collect sensor data above the threshold and check whether the </w:t>
+      </w:r>
+      <w:r>
+        <w:t>actuator has been turned on</w:t>
+      </w:r>
+    </w:p>
+    <w:p>
+      <w:pPr>
+        <w:tabs>
+          <w:tab w:val="left" w:pos="3480"/>
+        </w:tabs>
+      </w:pPr>
+      <w:r>
+        <w:rPr>
+          <w:b/>
+          <w:bCs/>
+        </w:rPr>
+        <w:t>Completeness Criteria:</w:t>
+      </w:r>
+      <w:r>
+        <w:t xml:space="preserve"> Test a</w:t>
+      </w:r>
+      <w:r>
+        <w:t xml:space="preserve"> range of sensor data readings both above and below the threshold</w:t>
+      </w:r>
+    </w:p>
+    <w:p>
+      <w:pPr>
+        <w:tabs>
+          <w:tab w:val="left" w:pos="3480"/>
+        </w:tabs>
+      </w:pPr>
+      <w:r>
+        <w:rPr>
+          <w:b/>
+          <w:bCs/>
+        </w:rPr>
+        <w:t>Test Case ID:</w:t>
+      </w:r>
+      <w:r>
+        <w:t xml:space="preserve"> </w:t>
+      </w:r>
+      <w:r>
+        <w:t>3.1</w:t>
+      </w:r>
+    </w:p>
+    <w:p>
+      <w:pPr>
+        <w:tabs>
+          <w:tab w:val="left" w:pos="3480"/>
+        </w:tabs>
+      </w:pPr>
+      <w:r>
+        <w:rPr>
+          <w:b/>
+          <w:bCs/>
+        </w:rPr>
+        <w:t>Test Setup:</w:t>
+      </w:r>
+      <w:r>
+        <w:t xml:space="preserve"> Create a new sensor w</w:t>
+      </w:r>
+      <w:r>
+        <w:t>ith differing interval times and a low threshold</w:t>
+      </w:r>
+      <w:r>
+        <w:t>.</w:t>
+      </w:r>
+    </w:p>
+    <w:p>
+      <w:pPr>
+        <w:tabs>
+          <w:tab w:val="left" w:pos="3480"/>
+        </w:tabs>
+      </w:pPr>
+      <w:r>
+        <w:rPr>
+          <w:b/>
+          <w:bCs/>
+        </w:rPr>
+        <w:t>Test Data:</w:t>
+      </w:r>
+    </w:p>
+    <w:p>
+      <w:pPr>
+        <w:tabs>
+          <w:tab w:val="left" w:pos="3480"/>
+        </w:tabs>
+      </w:pPr>
+      <w:r>
+        <w:t xml:space="preserve">Test 1: Operand 1:  </w:t>
+      </w:r>
+      <w:r>
+        <w:t>20;  Operand 2: 100;</w:t>
+      </w:r>
+    </w:p>
+    <w:p>
+      <w:pPr>
+        <w:tabs>
+          <w:tab w:val="left" w:pos="3480"/>
+        </w:tabs>
+      </w:pPr>
+      <w:r>
+        <w:t xml:space="preserve">Test 2: </w:t>
+      </w:r>
+      <w:r>
+        <w:t xml:space="preserve">Operand 1:  </w:t>
+      </w:r>
+      <w:r>
+        <w:t>20;  Operand 2: 20</w:t>
+      </w:r>
+      <w:r>
+        <w:t>;</w:t>
+      </w:r>
+    </w:p>
+    <w:p>
+      <w:pPr>
+        <w:tabs>
+          <w:tab w:val="left" w:pos="3480"/>
+        </w:tabs>
+      </w:pPr>
+      <w:r>
+        <w:t xml:space="preserve">Test 3: </w:t>
+      </w:r>
+      <w:r>
+        <w:t xml:space="preserve">Operand 1:  </w:t>
+      </w:r>
+      <w:r>
+        <w:t>20;  Operand 2: -20</w:t>
+      </w:r>
+      <w:r>
+        <w:t>;</w:t>
+      </w:r>
+    </w:p>
+    <w:p>
+      <w:pPr>
+        <w:tabs>
+          <w:tab w:val="left" w:pos="3480"/>
+        </w:tabs>
+      </w:pPr>
+      <w:r>
+        <w:lastRenderedPageBreak/>
+        <w:t xml:space="preserve">Test 4: </w:t>
+      </w:r>
+      <w:r>
+        <w:t>Operand 1:  20;  Operand 2:</w:t>
+      </w:r>
+      <w:r>
+        <w:t>99999</w:t>
+      </w:r>
+      <w:r>
+        <w:t>;</w:t>
+      </w:r>
+    </w:p>
+    <w:p>
+      <w:pPr>
+        <w:tabs>
+          <w:tab w:val="left" w:pos="3480"/>
+        </w:tabs>
+      </w:pPr>
+      <w:r>
+        <w:t xml:space="preserve">Test 5: </w:t>
+      </w:r>
+      <w:r>
+        <w:t xml:space="preserve">Operand 1:  </w:t>
+      </w:r>
+      <w:r>
+        <w:t>-1</w:t>
+      </w:r>
+      <w:r>
+        <w:t>;  Operand 2: 100;</w:t>
+      </w:r>
+      <w:bookmarkStart w:id="0" w:name="_GoBack"/>
+      <w:bookmarkEnd w:id="0"/>
+    </w:p>
+    <w:p>
+      <w:pPr>
+        <w:tabs>
+          <w:tab w:val="left" w:pos="3450"/>
+          <w:tab w:val="left" w:pos="3480"/>
+        </w:tabs>
+      </w:pPr>
+      <w:r>
+        <w:rPr>
+          <w:b/>
+          <w:bCs/>
+        </w:rPr>
+        <w:t>Expected Output:</w:t>
+      </w:r>
+    </w:p>
+    <w:p>
+      <w:pPr>
+        <w:tabs>
+          <w:tab w:val="left" w:pos="3480"/>
+        </w:tabs>
+      </w:pPr>
+      <w:r>
+        <w:t xml:space="preserve">Test 1: </w:t>
+      </w:r>
+      <w:r>
+        <w:t>Actuator is turned on.</w:t>
+      </w:r>
+    </w:p>
+    <w:p>
+      <w:pPr>
+        <w:tabs>
+          <w:tab w:val="left" w:pos="3480"/>
+        </w:tabs>
+      </w:pPr>
+      <w:r>
+        <w:t xml:space="preserve">Test 2: </w:t>
+      </w:r>
+      <w:r>
+        <w:t>Actuator is turned off.</w:t>
+      </w:r>
+    </w:p>
+    <w:p>
+      <w:pPr>
+        <w:tabs>
+          <w:tab w:val="left" w:pos="3480"/>
+        </w:tabs>
+      </w:pPr>
+      <w:r>
+        <w:t xml:space="preserve">Test 3: </w:t>
+      </w:r>
+      <w:r>
+        <w:t>Actuator is turned on.</w:t>
+      </w:r>
+    </w:p>
+    <w:p>
+      <w:pPr>
+        <w:tabs>
+          <w:tab w:val="left" w:pos="3480"/>
+        </w:tabs>
+      </w:pPr>
+      <w:r>
+        <w:t xml:space="preserve">Test 4: </w:t>
+      </w:r>
+      <w:r>
+        <w:t>Actuator is turned on.</w:t>
+      </w:r>
+    </w:p>
+    <w:p>
+      <w:pPr>
+        <w:tabs>
+          <w:tab w:val="left" w:pos="3480"/>
+        </w:tabs>
+      </w:pPr>
+      <w:r>
+        <w:t>Test 5: Actuator is turned on;</w:t>
+      </w:r>
     </w:p>
     <w:p>
       <w:pPr>
@@ -1420,6 +2436,7 @@
   <w:style w:type="character" w:default="1" w:styleId="DefaultParagraphFont">
     <w:name w:val="Default Paragraph Font"/>
     <w:uiPriority w:val="1"/>
+    <w:semiHidden/>
     <w:unhideWhenUsed/>
   </w:style>
   <w:style w:type="table" w:default="1" w:styleId="TableNormal">

</xml_diff>